<commit_message>
Feat(Rapport)Remplissage de la partie Explication de l'utilisation de l'IA dans le projet
</commit_message>
<xml_diff>
--- a/Doc/M-cicd-todo-app_Rapport - Copie.docx
+++ b/Doc/M-cicd-todo-app_Rapport - Copie.docx
@@ -100,26 +100,27 @@
       <w:pPr>
         <w:spacing w:before="2000"/>
         <w:jc w:val="center"/>
-        <w:rPr>
-          <w:lang w:val="en-US"/>
-        </w:rPr>
-      </w:pPr>
-      <w:r>
-        <w:rPr>
-          <w:lang w:val="en-US"/>
-        </w:rPr>
-        <w:t>Mathieu Bamert, Yosef Nademo</w:t>
-      </w:r>
-      <w:r>
-        <w:rPr>
-          <w:lang w:val="en-US"/>
-        </w:rPr>
+      </w:pPr>
+      <w:r>
+        <w:t xml:space="preserve">Mathieu Bamert, </w:t>
+      </w:r>
+      <w:proofErr w:type="spellStart"/>
+      <w:r>
+        <w:t>Yosef</w:t>
+      </w:r>
+      <w:proofErr w:type="spellEnd"/>
+      <w:r>
+        <w:t xml:space="preserve"> </w:t>
+      </w:r>
+      <w:proofErr w:type="spellStart"/>
+      <w:r>
+        <w:t>Nademo</w:t>
+      </w:r>
+      <w:proofErr w:type="spellEnd"/>
+      <w:r>
         <w:t xml:space="preserve"> – C</w:t>
       </w:r>
       <w:r>
-        <w:rPr>
-          <w:lang w:val="en-US"/>
-        </w:rPr>
         <w:t>ID 2B</w:t>
       </w:r>
     </w:p>
@@ -10117,16 +10118,7 @@
               <w:spacing w:after="200" w:line="276" w:lineRule="auto"/>
             </w:pPr>
             <w:r>
-              <w:t>M</w:t>
-            </w:r>
-            <w:r>
-              <w:t>ot de passe</w:t>
-            </w:r>
-            <w:r>
-              <w:t xml:space="preserve"> </w:t>
-            </w:r>
-            <w:r>
-              <w:t>incorrect</w:t>
+              <w:t>Mot de passe incorrect</w:t>
             </w:r>
           </w:p>
         </w:tc>
@@ -12518,6 +12510,188 @@
         <w:t>explication de l’utilisation de l’ia dans le projet</w:t>
       </w:r>
       <w:bookmarkEnd w:id="31"/>
+    </w:p>
+    <w:p>
+      <w:pPr>
+        <w:pStyle w:val="Corpsdetexte"/>
+      </w:pPr>
+    </w:p>
+    <w:p>
+      <w:pPr>
+        <w:pStyle w:val="Corpsdetexte"/>
+      </w:pPr>
+      <w:r>
+        <w:t>Nous avons utilisé pour, pour reformuler la classification des bugs. Meilleure compréhension des parties sensible au différent type de bugs. Assister par l’IA pour les plans de tests</w:t>
+      </w:r>
+    </w:p>
+    <w:p>
+      <w:pPr>
+        <w:pStyle w:val="Corpsdetexte"/>
+        <w:rPr>
+          <w:b/>
+          <w:bCs/>
+        </w:rPr>
+      </w:pPr>
+      <w:r>
+        <w:rPr>
+          <w:b/>
+          <w:bCs/>
+        </w:rPr>
+        <w:t>1. Classification et reformulation des bugs</w:t>
+      </w:r>
+    </w:p>
+    <w:p>
+      <w:pPr>
+        <w:pStyle w:val="Corpsdetexte"/>
+      </w:pPr>
+      <w:r>
+        <w:t>L’IA nous a aidé à :</w:t>
+      </w:r>
+    </w:p>
+    <w:p>
+      <w:pPr>
+        <w:pStyle w:val="Corpsdetexte"/>
+        <w:numPr>
+          <w:ilvl w:val="0"/>
+          <w:numId w:val="80"/>
+        </w:numPr>
+      </w:pPr>
+      <w:proofErr w:type="gramStart"/>
+      <w:r>
+        <w:t>reformuler</w:t>
+      </w:r>
+      <w:proofErr w:type="gramEnd"/>
+      <w:r>
+        <w:t xml:space="preserve"> les descriptions de bugs de manière plus claire et compréhensible ;</w:t>
+      </w:r>
+    </w:p>
+    <w:p>
+      <w:pPr>
+        <w:pStyle w:val="Corpsdetexte"/>
+        <w:numPr>
+          <w:ilvl w:val="0"/>
+          <w:numId w:val="80"/>
+        </w:numPr>
+      </w:pPr>
+      <w:proofErr w:type="gramStart"/>
+      <w:r>
+        <w:t>repérer</w:t>
+      </w:r>
+      <w:proofErr w:type="gramEnd"/>
+      <w:r>
+        <w:t xml:space="preserve"> les liens entre certains bugs et leurs causes fonctionnelles.</w:t>
+      </w:r>
+    </w:p>
+    <w:p>
+      <w:pPr>
+        <w:pStyle w:val="Corpsdetexte"/>
+      </w:pPr>
+      <w:r>
+        <w:t>Cela a permis une meilleure compréhension des zones sensibles de l’application (recherche, validations, description, routes backend, UX, etc.).</w:t>
+      </w:r>
+    </w:p>
+    <w:p>
+      <w:pPr>
+        <w:pStyle w:val="Corpsdetexte"/>
+        <w:rPr>
+          <w:b/>
+          <w:bCs/>
+        </w:rPr>
+      </w:pPr>
+      <w:r>
+        <w:rPr>
+          <w:b/>
+          <w:bCs/>
+        </w:rPr>
+        <w:t>2. Assistance à la rédaction des plans de tests</w:t>
+      </w:r>
+    </w:p>
+    <w:p>
+      <w:pPr>
+        <w:pStyle w:val="Corpsdetexte"/>
+      </w:pPr>
+      <w:r>
+        <w:t>L’IA a servi à :</w:t>
+      </w:r>
+    </w:p>
+    <w:p>
+      <w:pPr>
+        <w:pStyle w:val="Corpsdetexte"/>
+        <w:numPr>
+          <w:ilvl w:val="0"/>
+          <w:numId w:val="81"/>
+        </w:numPr>
+      </w:pPr>
+      <w:proofErr w:type="gramStart"/>
+      <w:r>
+        <w:t>reformuler</w:t>
+      </w:r>
+      <w:proofErr w:type="gramEnd"/>
+      <w:r>
+        <w:t xml:space="preserve"> certains scénarios de test pour les rendre plus professionnels.</w:t>
+      </w:r>
+    </w:p>
+    <w:p>
+      <w:pPr>
+        <w:pStyle w:val="Corpsdetexte"/>
+      </w:pPr>
+      <w:r>
+        <w:t>L’IA n’a pas décidé des tests à notre place : elle a aidé à organiser et clarifier ce qui avait déjà été observé lors de nos propres tests manuels et automatiques.</w:t>
+      </w:r>
+    </w:p>
+    <w:p>
+      <w:pPr>
+        <w:pStyle w:val="Corpsdetexte"/>
+        <w:rPr>
+          <w:b/>
+          <w:bCs/>
+        </w:rPr>
+      </w:pPr>
+      <w:r>
+        <w:rPr>
+          <w:b/>
+          <w:bCs/>
+        </w:rPr>
+        <w:t>3. Support rédactionnel pour le rapport</w:t>
+      </w:r>
+    </w:p>
+    <w:p>
+      <w:pPr>
+        <w:pStyle w:val="Corpsdetexte"/>
+      </w:pPr>
+      <w:r>
+        <w:t>L’IA a contribué à :</w:t>
+      </w:r>
+    </w:p>
+    <w:p>
+      <w:pPr>
+        <w:pStyle w:val="Corpsdetexte"/>
+        <w:numPr>
+          <w:ilvl w:val="0"/>
+          <w:numId w:val="82"/>
+        </w:numPr>
+      </w:pPr>
+      <w:proofErr w:type="gramStart"/>
+      <w:r>
+        <w:t>améliorer</w:t>
+      </w:r>
+      <w:proofErr w:type="gramEnd"/>
+      <w:r>
+        <w:t xml:space="preserve"> la qualité linguistique (orthographe, syntaxe, clarté) ;</w:t>
+      </w:r>
+    </w:p>
+    <w:p>
+      <w:pPr>
+        <w:pStyle w:val="Corpsdetexte"/>
+      </w:pPr>
+      <w:r>
+        <w:t>Le contenu final reste basé sur notre travail pratique, nos analyses et nos tests effectués sur l’application.</w:t>
+      </w:r>
+    </w:p>
+    <w:p>
+      <w:pPr>
+        <w:pStyle w:val="Corpsdetexte"/>
+      </w:pPr>
     </w:p>
     <w:p>
       <w:pPr>
@@ -13022,7 +13196,7 @@
               <w:noProof/>
               <w:szCs w:val="16"/>
             </w:rPr>
-            <w:t>24.11.2025 11:27</w:t>
+            <w:t>27.11.2025 14:18</w:t>
           </w:r>
           <w:r>
             <w:rPr>
@@ -13234,7 +13408,7 @@
         <v:path o:extrusionok="f" gradientshapeok="t" o:connecttype="rect"/>
         <o:lock v:ext="edit" aspectratio="t"/>
       </v:shapetype>
-      <v:shape id="_x0000_i1036" type="#_x0000_t75" style="width:12.75pt;height:12.75pt" o:bullet="t">
+      <v:shape id="_x0000_i1045" type="#_x0000_t75" style="width:12.5pt;height:12.5pt" o:bullet="t">
         <v:imagedata r:id="rId1" o:title="BD10263_"/>
       </v:shape>
     </w:pict>
@@ -14876,6 +15050,155 @@
     </w:lvl>
   </w:abstractNum>
   <w:abstractNum w:abstractNumId="23" w15:restartNumberingAfterBreak="0">
+    <w:nsid w:val="19AB5FD6"/>
+    <w:multiLevelType w:val="multilevel"/>
+    <w:tmpl w:val="AF48F930"/>
+    <w:lvl w:ilvl="0">
+      <w:start w:val="1"/>
+      <w:numFmt w:val="bullet"/>
+      <w:lvlText w:val=""/>
+      <w:lvlJc w:val="left"/>
+      <w:pPr>
+        <w:tabs>
+          <w:tab w:val="num" w:pos="720"/>
+        </w:tabs>
+        <w:ind w:left="720" w:hanging="360"/>
+      </w:pPr>
+      <w:rPr>
+        <w:rFonts w:ascii="Symbol" w:hAnsi="Symbol" w:hint="default"/>
+        <w:sz w:val="20"/>
+      </w:rPr>
+    </w:lvl>
+    <w:lvl w:ilvl="1" w:tentative="1">
+      <w:start w:val="1"/>
+      <w:numFmt w:val="bullet"/>
+      <w:lvlText w:val="o"/>
+      <w:lvlJc w:val="left"/>
+      <w:pPr>
+        <w:tabs>
+          <w:tab w:val="num" w:pos="1440"/>
+        </w:tabs>
+        <w:ind w:left="1440" w:hanging="360"/>
+      </w:pPr>
+      <w:rPr>
+        <w:rFonts w:ascii="Courier New" w:hAnsi="Courier New" w:hint="default"/>
+        <w:sz w:val="20"/>
+      </w:rPr>
+    </w:lvl>
+    <w:lvl w:ilvl="2" w:tentative="1">
+      <w:start w:val="1"/>
+      <w:numFmt w:val="bullet"/>
+      <w:lvlText w:val=""/>
+      <w:lvlJc w:val="left"/>
+      <w:pPr>
+        <w:tabs>
+          <w:tab w:val="num" w:pos="2160"/>
+        </w:tabs>
+        <w:ind w:left="2160" w:hanging="360"/>
+      </w:pPr>
+      <w:rPr>
+        <w:rFonts w:ascii="Wingdings" w:hAnsi="Wingdings" w:hint="default"/>
+        <w:sz w:val="20"/>
+      </w:rPr>
+    </w:lvl>
+    <w:lvl w:ilvl="3" w:tentative="1">
+      <w:start w:val="1"/>
+      <w:numFmt w:val="bullet"/>
+      <w:lvlText w:val=""/>
+      <w:lvlJc w:val="left"/>
+      <w:pPr>
+        <w:tabs>
+          <w:tab w:val="num" w:pos="2880"/>
+        </w:tabs>
+        <w:ind w:left="2880" w:hanging="360"/>
+      </w:pPr>
+      <w:rPr>
+        <w:rFonts w:ascii="Wingdings" w:hAnsi="Wingdings" w:hint="default"/>
+        <w:sz w:val="20"/>
+      </w:rPr>
+    </w:lvl>
+    <w:lvl w:ilvl="4" w:tentative="1">
+      <w:start w:val="1"/>
+      <w:numFmt w:val="bullet"/>
+      <w:lvlText w:val=""/>
+      <w:lvlJc w:val="left"/>
+      <w:pPr>
+        <w:tabs>
+          <w:tab w:val="num" w:pos="3600"/>
+        </w:tabs>
+        <w:ind w:left="3600" w:hanging="360"/>
+      </w:pPr>
+      <w:rPr>
+        <w:rFonts w:ascii="Wingdings" w:hAnsi="Wingdings" w:hint="default"/>
+        <w:sz w:val="20"/>
+      </w:rPr>
+    </w:lvl>
+    <w:lvl w:ilvl="5" w:tentative="1">
+      <w:start w:val="1"/>
+      <w:numFmt w:val="bullet"/>
+      <w:lvlText w:val=""/>
+      <w:lvlJc w:val="left"/>
+      <w:pPr>
+        <w:tabs>
+          <w:tab w:val="num" w:pos="4320"/>
+        </w:tabs>
+        <w:ind w:left="4320" w:hanging="360"/>
+      </w:pPr>
+      <w:rPr>
+        <w:rFonts w:ascii="Wingdings" w:hAnsi="Wingdings" w:hint="default"/>
+        <w:sz w:val="20"/>
+      </w:rPr>
+    </w:lvl>
+    <w:lvl w:ilvl="6" w:tentative="1">
+      <w:start w:val="1"/>
+      <w:numFmt w:val="bullet"/>
+      <w:lvlText w:val=""/>
+      <w:lvlJc w:val="left"/>
+      <w:pPr>
+        <w:tabs>
+          <w:tab w:val="num" w:pos="5040"/>
+        </w:tabs>
+        <w:ind w:left="5040" w:hanging="360"/>
+      </w:pPr>
+      <w:rPr>
+        <w:rFonts w:ascii="Wingdings" w:hAnsi="Wingdings" w:hint="default"/>
+        <w:sz w:val="20"/>
+      </w:rPr>
+    </w:lvl>
+    <w:lvl w:ilvl="7" w:tentative="1">
+      <w:start w:val="1"/>
+      <w:numFmt w:val="bullet"/>
+      <w:lvlText w:val=""/>
+      <w:lvlJc w:val="left"/>
+      <w:pPr>
+        <w:tabs>
+          <w:tab w:val="num" w:pos="5760"/>
+        </w:tabs>
+        <w:ind w:left="5760" w:hanging="360"/>
+      </w:pPr>
+      <w:rPr>
+        <w:rFonts w:ascii="Wingdings" w:hAnsi="Wingdings" w:hint="default"/>
+        <w:sz w:val="20"/>
+      </w:rPr>
+    </w:lvl>
+    <w:lvl w:ilvl="8" w:tentative="1">
+      <w:start w:val="1"/>
+      <w:numFmt w:val="bullet"/>
+      <w:lvlText w:val=""/>
+      <w:lvlJc w:val="left"/>
+      <w:pPr>
+        <w:tabs>
+          <w:tab w:val="num" w:pos="6480"/>
+        </w:tabs>
+        <w:ind w:left="6480" w:hanging="360"/>
+      </w:pPr>
+      <w:rPr>
+        <w:rFonts w:ascii="Wingdings" w:hAnsi="Wingdings" w:hint="default"/>
+        <w:sz w:val="20"/>
+      </w:rPr>
+    </w:lvl>
+  </w:abstractNum>
+  <w:abstractNum w:abstractNumId="24" w15:restartNumberingAfterBreak="0">
     <w:nsid w:val="1BD60D06"/>
     <w:multiLevelType w:val="multilevel"/>
     <w:tmpl w:val="498856C8"/>
@@ -15024,7 +15347,7 @@
       </w:rPr>
     </w:lvl>
   </w:abstractNum>
-  <w:abstractNum w:abstractNumId="24" w15:restartNumberingAfterBreak="0">
+  <w:abstractNum w:abstractNumId="25" w15:restartNumberingAfterBreak="0">
     <w:nsid w:val="1DC37F63"/>
     <w:multiLevelType w:val="hybridMultilevel"/>
     <w:tmpl w:val="75C6876A"/>
@@ -15137,7 +15460,7 @@
       </w:rPr>
     </w:lvl>
   </w:abstractNum>
-  <w:abstractNum w:abstractNumId="25" w15:restartNumberingAfterBreak="0">
+  <w:abstractNum w:abstractNumId="26" w15:restartNumberingAfterBreak="0">
     <w:nsid w:val="20CB35C8"/>
     <w:multiLevelType w:val="hybridMultilevel"/>
     <w:tmpl w:val="2AA2EA56"/>
@@ -15250,7 +15573,7 @@
       </w:rPr>
     </w:lvl>
   </w:abstractNum>
-  <w:abstractNum w:abstractNumId="26" w15:restartNumberingAfterBreak="0">
+  <w:abstractNum w:abstractNumId="27" w15:restartNumberingAfterBreak="0">
     <w:nsid w:val="2498101D"/>
     <w:multiLevelType w:val="multilevel"/>
     <w:tmpl w:val="A4164824"/>
@@ -15399,7 +15722,7 @@
       </w:rPr>
     </w:lvl>
   </w:abstractNum>
-  <w:abstractNum w:abstractNumId="27" w15:restartNumberingAfterBreak="0">
+  <w:abstractNum w:abstractNumId="28" w15:restartNumberingAfterBreak="0">
     <w:nsid w:val="25684FBC"/>
     <w:multiLevelType w:val="multilevel"/>
     <w:tmpl w:val="498856C8"/>
@@ -15548,7 +15871,7 @@
       </w:rPr>
     </w:lvl>
   </w:abstractNum>
-  <w:abstractNum w:abstractNumId="28" w15:restartNumberingAfterBreak="0">
+  <w:abstractNum w:abstractNumId="29" w15:restartNumberingAfterBreak="0">
     <w:nsid w:val="2A8F67FD"/>
     <w:multiLevelType w:val="multilevel"/>
     <w:tmpl w:val="08EA5668"/>
@@ -15691,7 +16014,7 @@
       </w:rPr>
     </w:lvl>
   </w:abstractNum>
-  <w:abstractNum w:abstractNumId="29" w15:restartNumberingAfterBreak="0">
+  <w:abstractNum w:abstractNumId="30" w15:restartNumberingAfterBreak="0">
     <w:nsid w:val="2F2C5963"/>
     <w:multiLevelType w:val="multilevel"/>
     <w:tmpl w:val="E2569098"/>
@@ -15804,7 +16127,7 @@
       </w:pPr>
     </w:lvl>
   </w:abstractNum>
-  <w:abstractNum w:abstractNumId="30" w15:restartNumberingAfterBreak="0">
+  <w:abstractNum w:abstractNumId="31" w15:restartNumberingAfterBreak="0">
     <w:nsid w:val="310A76CF"/>
     <w:multiLevelType w:val="multilevel"/>
     <w:tmpl w:val="4C8E5D6E"/>
@@ -15953,7 +16276,7 @@
       </w:rPr>
     </w:lvl>
   </w:abstractNum>
-  <w:abstractNum w:abstractNumId="31" w15:restartNumberingAfterBreak="0">
+  <w:abstractNum w:abstractNumId="32" w15:restartNumberingAfterBreak="0">
     <w:nsid w:val="36506853"/>
     <w:multiLevelType w:val="multilevel"/>
     <w:tmpl w:val="2F6EF210"/>
@@ -16066,7 +16389,7 @@
       </w:rPr>
     </w:lvl>
   </w:abstractNum>
-  <w:abstractNum w:abstractNumId="32" w15:restartNumberingAfterBreak="0">
+  <w:abstractNum w:abstractNumId="33" w15:restartNumberingAfterBreak="0">
     <w:nsid w:val="37380F4B"/>
     <w:multiLevelType w:val="multilevel"/>
     <w:tmpl w:val="AC8603BC"/>
@@ -16215,7 +16538,7 @@
       </w:rPr>
     </w:lvl>
   </w:abstractNum>
-  <w:abstractNum w:abstractNumId="33" w15:restartNumberingAfterBreak="0">
+  <w:abstractNum w:abstractNumId="34" w15:restartNumberingAfterBreak="0">
     <w:nsid w:val="37B72DE7"/>
     <w:multiLevelType w:val="multilevel"/>
     <w:tmpl w:val="498856C8"/>
@@ -16364,7 +16687,7 @@
       </w:rPr>
     </w:lvl>
   </w:abstractNum>
-  <w:abstractNum w:abstractNumId="34" w15:restartNumberingAfterBreak="0">
+  <w:abstractNum w:abstractNumId="35" w15:restartNumberingAfterBreak="0">
     <w:nsid w:val="3BD16F36"/>
     <w:multiLevelType w:val="multilevel"/>
     <w:tmpl w:val="100C0021"/>
@@ -16477,7 +16800,7 @@
       </w:rPr>
     </w:lvl>
   </w:abstractNum>
-  <w:abstractNum w:abstractNumId="35" w15:restartNumberingAfterBreak="0">
+  <w:abstractNum w:abstractNumId="36" w15:restartNumberingAfterBreak="0">
     <w:nsid w:val="3C361DED"/>
     <w:multiLevelType w:val="multilevel"/>
     <w:tmpl w:val="100C0021"/>
@@ -16590,7 +16913,7 @@
       </w:rPr>
     </w:lvl>
   </w:abstractNum>
-  <w:abstractNum w:abstractNumId="36" w15:restartNumberingAfterBreak="0">
+  <w:abstractNum w:abstractNumId="37" w15:restartNumberingAfterBreak="0">
     <w:nsid w:val="3EF922F0"/>
     <w:multiLevelType w:val="multilevel"/>
     <w:tmpl w:val="100C0021"/>
@@ -16703,7 +17026,7 @@
       </w:rPr>
     </w:lvl>
   </w:abstractNum>
-  <w:abstractNum w:abstractNumId="37" w15:restartNumberingAfterBreak="0">
+  <w:abstractNum w:abstractNumId="38" w15:restartNumberingAfterBreak="0">
     <w:nsid w:val="43D928C6"/>
     <w:multiLevelType w:val="multilevel"/>
     <w:tmpl w:val="00066896"/>
@@ -16852,7 +17175,7 @@
       </w:rPr>
     </w:lvl>
   </w:abstractNum>
-  <w:abstractNum w:abstractNumId="38" w15:restartNumberingAfterBreak="0">
+  <w:abstractNum w:abstractNumId="39" w15:restartNumberingAfterBreak="0">
     <w:nsid w:val="44506E36"/>
     <w:multiLevelType w:val="hybridMultilevel"/>
     <w:tmpl w:val="D23CDDCA"/>
@@ -16965,7 +17288,7 @@
       </w:rPr>
     </w:lvl>
   </w:abstractNum>
-  <w:abstractNum w:abstractNumId="39" w15:restartNumberingAfterBreak="0">
+  <w:abstractNum w:abstractNumId="40" w15:restartNumberingAfterBreak="0">
     <w:nsid w:val="473455D2"/>
     <w:multiLevelType w:val="multilevel"/>
     <w:tmpl w:val="498856C8"/>
@@ -17114,7 +17437,7 @@
       </w:rPr>
     </w:lvl>
   </w:abstractNum>
-  <w:abstractNum w:abstractNumId="40" w15:restartNumberingAfterBreak="0">
+  <w:abstractNum w:abstractNumId="41" w15:restartNumberingAfterBreak="0">
     <w:nsid w:val="486164F4"/>
     <w:multiLevelType w:val="multilevel"/>
     <w:tmpl w:val="100C0021"/>
@@ -17227,7 +17550,7 @@
       </w:rPr>
     </w:lvl>
   </w:abstractNum>
-  <w:abstractNum w:abstractNumId="41" w15:restartNumberingAfterBreak="0">
+  <w:abstractNum w:abstractNumId="42" w15:restartNumberingAfterBreak="0">
     <w:nsid w:val="48BF1964"/>
     <w:multiLevelType w:val="multilevel"/>
     <w:tmpl w:val="498856C8"/>
@@ -17376,7 +17699,7 @@
       </w:rPr>
     </w:lvl>
   </w:abstractNum>
-  <w:abstractNum w:abstractNumId="42" w15:restartNumberingAfterBreak="0">
+  <w:abstractNum w:abstractNumId="43" w15:restartNumberingAfterBreak="0">
     <w:nsid w:val="4AD04236"/>
     <w:multiLevelType w:val="multilevel"/>
     <w:tmpl w:val="A2CCF980"/>
@@ -17525,7 +17848,7 @@
       </w:rPr>
     </w:lvl>
   </w:abstractNum>
-  <w:abstractNum w:abstractNumId="43" w15:restartNumberingAfterBreak="0">
+  <w:abstractNum w:abstractNumId="44" w15:restartNumberingAfterBreak="0">
     <w:nsid w:val="4C4E14AC"/>
     <w:multiLevelType w:val="multilevel"/>
     <w:tmpl w:val="100C001F"/>
@@ -17611,7 +17934,156 @@
       </w:pPr>
     </w:lvl>
   </w:abstractNum>
-  <w:abstractNum w:abstractNumId="44" w15:restartNumberingAfterBreak="0">
+  <w:abstractNum w:abstractNumId="45" w15:restartNumberingAfterBreak="0">
+    <w:nsid w:val="4C61781E"/>
+    <w:multiLevelType w:val="multilevel"/>
+    <w:tmpl w:val="DCA67CE0"/>
+    <w:lvl w:ilvl="0">
+      <w:start w:val="1"/>
+      <w:numFmt w:val="bullet"/>
+      <w:lvlText w:val=""/>
+      <w:lvlJc w:val="left"/>
+      <w:pPr>
+        <w:tabs>
+          <w:tab w:val="num" w:pos="720"/>
+        </w:tabs>
+        <w:ind w:left="720" w:hanging="360"/>
+      </w:pPr>
+      <w:rPr>
+        <w:rFonts w:ascii="Symbol" w:hAnsi="Symbol" w:hint="default"/>
+        <w:sz w:val="20"/>
+      </w:rPr>
+    </w:lvl>
+    <w:lvl w:ilvl="1" w:tentative="1">
+      <w:start w:val="1"/>
+      <w:numFmt w:val="bullet"/>
+      <w:lvlText w:val="o"/>
+      <w:lvlJc w:val="left"/>
+      <w:pPr>
+        <w:tabs>
+          <w:tab w:val="num" w:pos="1440"/>
+        </w:tabs>
+        <w:ind w:left="1440" w:hanging="360"/>
+      </w:pPr>
+      <w:rPr>
+        <w:rFonts w:ascii="Courier New" w:hAnsi="Courier New" w:hint="default"/>
+        <w:sz w:val="20"/>
+      </w:rPr>
+    </w:lvl>
+    <w:lvl w:ilvl="2" w:tentative="1">
+      <w:start w:val="1"/>
+      <w:numFmt w:val="bullet"/>
+      <w:lvlText w:val=""/>
+      <w:lvlJc w:val="left"/>
+      <w:pPr>
+        <w:tabs>
+          <w:tab w:val="num" w:pos="2160"/>
+        </w:tabs>
+        <w:ind w:left="2160" w:hanging="360"/>
+      </w:pPr>
+      <w:rPr>
+        <w:rFonts w:ascii="Wingdings" w:hAnsi="Wingdings" w:hint="default"/>
+        <w:sz w:val="20"/>
+      </w:rPr>
+    </w:lvl>
+    <w:lvl w:ilvl="3" w:tentative="1">
+      <w:start w:val="1"/>
+      <w:numFmt w:val="bullet"/>
+      <w:lvlText w:val=""/>
+      <w:lvlJc w:val="left"/>
+      <w:pPr>
+        <w:tabs>
+          <w:tab w:val="num" w:pos="2880"/>
+        </w:tabs>
+        <w:ind w:left="2880" w:hanging="360"/>
+      </w:pPr>
+      <w:rPr>
+        <w:rFonts w:ascii="Wingdings" w:hAnsi="Wingdings" w:hint="default"/>
+        <w:sz w:val="20"/>
+      </w:rPr>
+    </w:lvl>
+    <w:lvl w:ilvl="4" w:tentative="1">
+      <w:start w:val="1"/>
+      <w:numFmt w:val="bullet"/>
+      <w:lvlText w:val=""/>
+      <w:lvlJc w:val="left"/>
+      <w:pPr>
+        <w:tabs>
+          <w:tab w:val="num" w:pos="3600"/>
+        </w:tabs>
+        <w:ind w:left="3600" w:hanging="360"/>
+      </w:pPr>
+      <w:rPr>
+        <w:rFonts w:ascii="Wingdings" w:hAnsi="Wingdings" w:hint="default"/>
+        <w:sz w:val="20"/>
+      </w:rPr>
+    </w:lvl>
+    <w:lvl w:ilvl="5" w:tentative="1">
+      <w:start w:val="1"/>
+      <w:numFmt w:val="bullet"/>
+      <w:lvlText w:val=""/>
+      <w:lvlJc w:val="left"/>
+      <w:pPr>
+        <w:tabs>
+          <w:tab w:val="num" w:pos="4320"/>
+        </w:tabs>
+        <w:ind w:left="4320" w:hanging="360"/>
+      </w:pPr>
+      <w:rPr>
+        <w:rFonts w:ascii="Wingdings" w:hAnsi="Wingdings" w:hint="default"/>
+        <w:sz w:val="20"/>
+      </w:rPr>
+    </w:lvl>
+    <w:lvl w:ilvl="6" w:tentative="1">
+      <w:start w:val="1"/>
+      <w:numFmt w:val="bullet"/>
+      <w:lvlText w:val=""/>
+      <w:lvlJc w:val="left"/>
+      <w:pPr>
+        <w:tabs>
+          <w:tab w:val="num" w:pos="5040"/>
+        </w:tabs>
+        <w:ind w:left="5040" w:hanging="360"/>
+      </w:pPr>
+      <w:rPr>
+        <w:rFonts w:ascii="Wingdings" w:hAnsi="Wingdings" w:hint="default"/>
+        <w:sz w:val="20"/>
+      </w:rPr>
+    </w:lvl>
+    <w:lvl w:ilvl="7" w:tentative="1">
+      <w:start w:val="1"/>
+      <w:numFmt w:val="bullet"/>
+      <w:lvlText w:val=""/>
+      <w:lvlJc w:val="left"/>
+      <w:pPr>
+        <w:tabs>
+          <w:tab w:val="num" w:pos="5760"/>
+        </w:tabs>
+        <w:ind w:left="5760" w:hanging="360"/>
+      </w:pPr>
+      <w:rPr>
+        <w:rFonts w:ascii="Wingdings" w:hAnsi="Wingdings" w:hint="default"/>
+        <w:sz w:val="20"/>
+      </w:rPr>
+    </w:lvl>
+    <w:lvl w:ilvl="8" w:tentative="1">
+      <w:start w:val="1"/>
+      <w:numFmt w:val="bullet"/>
+      <w:lvlText w:val=""/>
+      <w:lvlJc w:val="left"/>
+      <w:pPr>
+        <w:tabs>
+          <w:tab w:val="num" w:pos="6480"/>
+        </w:tabs>
+        <w:ind w:left="6480" w:hanging="360"/>
+      </w:pPr>
+      <w:rPr>
+        <w:rFonts w:ascii="Wingdings" w:hAnsi="Wingdings" w:hint="default"/>
+        <w:sz w:val="20"/>
+      </w:rPr>
+    </w:lvl>
+  </w:abstractNum>
+  <w:abstractNum w:abstractNumId="46" w15:restartNumberingAfterBreak="0">
     <w:nsid w:val="4D30734E"/>
     <w:multiLevelType w:val="multilevel"/>
     <w:tmpl w:val="100C001D"/>
@@ -17697,7 +18169,7 @@
       </w:pPr>
     </w:lvl>
   </w:abstractNum>
-  <w:abstractNum w:abstractNumId="45" w15:restartNumberingAfterBreak="0">
+  <w:abstractNum w:abstractNumId="47" w15:restartNumberingAfterBreak="0">
     <w:nsid w:val="50267E88"/>
     <w:multiLevelType w:val="multilevel"/>
     <w:tmpl w:val="D662E4DE"/>
@@ -17846,7 +18318,7 @@
       </w:rPr>
     </w:lvl>
   </w:abstractNum>
-  <w:abstractNum w:abstractNumId="46" w15:restartNumberingAfterBreak="0">
+  <w:abstractNum w:abstractNumId="48" w15:restartNumberingAfterBreak="0">
     <w:nsid w:val="523757E6"/>
     <w:multiLevelType w:val="multilevel"/>
     <w:tmpl w:val="498856C8"/>
@@ -17995,7 +18467,7 @@
       </w:rPr>
     </w:lvl>
   </w:abstractNum>
-  <w:abstractNum w:abstractNumId="47" w15:restartNumberingAfterBreak="0">
+  <w:abstractNum w:abstractNumId="49" w15:restartNumberingAfterBreak="0">
     <w:nsid w:val="55FE2729"/>
     <w:multiLevelType w:val="multilevel"/>
     <w:tmpl w:val="100C0023"/>
@@ -18082,7 +18554,7 @@
       </w:pPr>
     </w:lvl>
   </w:abstractNum>
-  <w:abstractNum w:abstractNumId="48" w15:restartNumberingAfterBreak="0">
+  <w:abstractNum w:abstractNumId="50" w15:restartNumberingAfterBreak="0">
     <w:nsid w:val="58933B2A"/>
     <w:multiLevelType w:val="multilevel"/>
     <w:tmpl w:val="100C0021"/>
@@ -18195,7 +18667,7 @@
       </w:rPr>
     </w:lvl>
   </w:abstractNum>
-  <w:abstractNum w:abstractNumId="49" w15:restartNumberingAfterBreak="0">
+  <w:abstractNum w:abstractNumId="51" w15:restartNumberingAfterBreak="0">
     <w:nsid w:val="5C2C5B55"/>
     <w:multiLevelType w:val="multilevel"/>
     <w:tmpl w:val="498856C8"/>
@@ -18344,7 +18816,7 @@
       </w:rPr>
     </w:lvl>
   </w:abstractNum>
-  <w:abstractNum w:abstractNumId="50" w15:restartNumberingAfterBreak="0">
+  <w:abstractNum w:abstractNumId="52" w15:restartNumberingAfterBreak="0">
     <w:nsid w:val="5C877673"/>
     <w:multiLevelType w:val="multilevel"/>
     <w:tmpl w:val="100C0021"/>
@@ -18457,7 +18929,7 @@
       </w:rPr>
     </w:lvl>
   </w:abstractNum>
-  <w:abstractNum w:abstractNumId="51" w15:restartNumberingAfterBreak="0">
+  <w:abstractNum w:abstractNumId="53" w15:restartNumberingAfterBreak="0">
     <w:nsid w:val="5CBC53EC"/>
     <w:multiLevelType w:val="multilevel"/>
     <w:tmpl w:val="2F6EF210"/>
@@ -18570,7 +19042,7 @@
       </w:rPr>
     </w:lvl>
   </w:abstractNum>
-  <w:abstractNum w:abstractNumId="52" w15:restartNumberingAfterBreak="0">
+  <w:abstractNum w:abstractNumId="54" w15:restartNumberingAfterBreak="0">
     <w:nsid w:val="5E424682"/>
     <w:multiLevelType w:val="multilevel"/>
     <w:tmpl w:val="100C001F"/>
@@ -18656,7 +19128,7 @@
       </w:pPr>
     </w:lvl>
   </w:abstractNum>
-  <w:abstractNum w:abstractNumId="53" w15:restartNumberingAfterBreak="0">
+  <w:abstractNum w:abstractNumId="55" w15:restartNumberingAfterBreak="0">
     <w:nsid w:val="614323DD"/>
     <w:multiLevelType w:val="multilevel"/>
     <w:tmpl w:val="32D8E388"/>
@@ -18805,7 +19277,7 @@
       </w:rPr>
     </w:lvl>
   </w:abstractNum>
-  <w:abstractNum w:abstractNumId="54" w15:restartNumberingAfterBreak="0">
+  <w:abstractNum w:abstractNumId="56" w15:restartNumberingAfterBreak="0">
     <w:nsid w:val="63A9062F"/>
     <w:multiLevelType w:val="multilevel"/>
     <w:tmpl w:val="DCCE794A"/>
@@ -18945,7 +19417,7 @@
       </w:rPr>
     </w:lvl>
   </w:abstractNum>
-  <w:abstractNum w:abstractNumId="55" w15:restartNumberingAfterBreak="0">
+  <w:abstractNum w:abstractNumId="57" w15:restartNumberingAfterBreak="0">
     <w:nsid w:val="63F02A91"/>
     <w:multiLevelType w:val="hybridMultilevel"/>
     <w:tmpl w:val="88D6F5A8"/>
@@ -19058,7 +19530,7 @@
       </w:rPr>
     </w:lvl>
   </w:abstractNum>
-  <w:abstractNum w:abstractNumId="56" w15:restartNumberingAfterBreak="0">
+  <w:abstractNum w:abstractNumId="58" w15:restartNumberingAfterBreak="0">
     <w:nsid w:val="643F0961"/>
     <w:multiLevelType w:val="multilevel"/>
     <w:tmpl w:val="100C0021"/>
@@ -19171,7 +19643,156 @@
       </w:rPr>
     </w:lvl>
   </w:abstractNum>
-  <w:abstractNum w:abstractNumId="57" w15:restartNumberingAfterBreak="0">
+  <w:abstractNum w:abstractNumId="59" w15:restartNumberingAfterBreak="0">
+    <w:nsid w:val="65037086"/>
+    <w:multiLevelType w:val="multilevel"/>
+    <w:tmpl w:val="36BAE54E"/>
+    <w:lvl w:ilvl="0">
+      <w:start w:val="1"/>
+      <w:numFmt w:val="bullet"/>
+      <w:lvlText w:val=""/>
+      <w:lvlJc w:val="left"/>
+      <w:pPr>
+        <w:tabs>
+          <w:tab w:val="num" w:pos="720"/>
+        </w:tabs>
+        <w:ind w:left="720" w:hanging="360"/>
+      </w:pPr>
+      <w:rPr>
+        <w:rFonts w:ascii="Symbol" w:hAnsi="Symbol" w:hint="default"/>
+        <w:sz w:val="20"/>
+      </w:rPr>
+    </w:lvl>
+    <w:lvl w:ilvl="1" w:tentative="1">
+      <w:start w:val="1"/>
+      <w:numFmt w:val="bullet"/>
+      <w:lvlText w:val="o"/>
+      <w:lvlJc w:val="left"/>
+      <w:pPr>
+        <w:tabs>
+          <w:tab w:val="num" w:pos="1440"/>
+        </w:tabs>
+        <w:ind w:left="1440" w:hanging="360"/>
+      </w:pPr>
+      <w:rPr>
+        <w:rFonts w:ascii="Courier New" w:hAnsi="Courier New" w:hint="default"/>
+        <w:sz w:val="20"/>
+      </w:rPr>
+    </w:lvl>
+    <w:lvl w:ilvl="2" w:tentative="1">
+      <w:start w:val="1"/>
+      <w:numFmt w:val="bullet"/>
+      <w:lvlText w:val=""/>
+      <w:lvlJc w:val="left"/>
+      <w:pPr>
+        <w:tabs>
+          <w:tab w:val="num" w:pos="2160"/>
+        </w:tabs>
+        <w:ind w:left="2160" w:hanging="360"/>
+      </w:pPr>
+      <w:rPr>
+        <w:rFonts w:ascii="Wingdings" w:hAnsi="Wingdings" w:hint="default"/>
+        <w:sz w:val="20"/>
+      </w:rPr>
+    </w:lvl>
+    <w:lvl w:ilvl="3" w:tentative="1">
+      <w:start w:val="1"/>
+      <w:numFmt w:val="bullet"/>
+      <w:lvlText w:val=""/>
+      <w:lvlJc w:val="left"/>
+      <w:pPr>
+        <w:tabs>
+          <w:tab w:val="num" w:pos="2880"/>
+        </w:tabs>
+        <w:ind w:left="2880" w:hanging="360"/>
+      </w:pPr>
+      <w:rPr>
+        <w:rFonts w:ascii="Wingdings" w:hAnsi="Wingdings" w:hint="default"/>
+        <w:sz w:val="20"/>
+      </w:rPr>
+    </w:lvl>
+    <w:lvl w:ilvl="4" w:tentative="1">
+      <w:start w:val="1"/>
+      <w:numFmt w:val="bullet"/>
+      <w:lvlText w:val=""/>
+      <w:lvlJc w:val="left"/>
+      <w:pPr>
+        <w:tabs>
+          <w:tab w:val="num" w:pos="3600"/>
+        </w:tabs>
+        <w:ind w:left="3600" w:hanging="360"/>
+      </w:pPr>
+      <w:rPr>
+        <w:rFonts w:ascii="Wingdings" w:hAnsi="Wingdings" w:hint="default"/>
+        <w:sz w:val="20"/>
+      </w:rPr>
+    </w:lvl>
+    <w:lvl w:ilvl="5" w:tentative="1">
+      <w:start w:val="1"/>
+      <w:numFmt w:val="bullet"/>
+      <w:lvlText w:val=""/>
+      <w:lvlJc w:val="left"/>
+      <w:pPr>
+        <w:tabs>
+          <w:tab w:val="num" w:pos="4320"/>
+        </w:tabs>
+        <w:ind w:left="4320" w:hanging="360"/>
+      </w:pPr>
+      <w:rPr>
+        <w:rFonts w:ascii="Wingdings" w:hAnsi="Wingdings" w:hint="default"/>
+        <w:sz w:val="20"/>
+      </w:rPr>
+    </w:lvl>
+    <w:lvl w:ilvl="6" w:tentative="1">
+      <w:start w:val="1"/>
+      <w:numFmt w:val="bullet"/>
+      <w:lvlText w:val=""/>
+      <w:lvlJc w:val="left"/>
+      <w:pPr>
+        <w:tabs>
+          <w:tab w:val="num" w:pos="5040"/>
+        </w:tabs>
+        <w:ind w:left="5040" w:hanging="360"/>
+      </w:pPr>
+      <w:rPr>
+        <w:rFonts w:ascii="Wingdings" w:hAnsi="Wingdings" w:hint="default"/>
+        <w:sz w:val="20"/>
+      </w:rPr>
+    </w:lvl>
+    <w:lvl w:ilvl="7" w:tentative="1">
+      <w:start w:val="1"/>
+      <w:numFmt w:val="bullet"/>
+      <w:lvlText w:val=""/>
+      <w:lvlJc w:val="left"/>
+      <w:pPr>
+        <w:tabs>
+          <w:tab w:val="num" w:pos="5760"/>
+        </w:tabs>
+        <w:ind w:left="5760" w:hanging="360"/>
+      </w:pPr>
+      <w:rPr>
+        <w:rFonts w:ascii="Wingdings" w:hAnsi="Wingdings" w:hint="default"/>
+        <w:sz w:val="20"/>
+      </w:rPr>
+    </w:lvl>
+    <w:lvl w:ilvl="8" w:tentative="1">
+      <w:start w:val="1"/>
+      <w:numFmt w:val="bullet"/>
+      <w:lvlText w:val=""/>
+      <w:lvlJc w:val="left"/>
+      <w:pPr>
+        <w:tabs>
+          <w:tab w:val="num" w:pos="6480"/>
+        </w:tabs>
+        <w:ind w:left="6480" w:hanging="360"/>
+      </w:pPr>
+      <w:rPr>
+        <w:rFonts w:ascii="Wingdings" w:hAnsi="Wingdings" w:hint="default"/>
+        <w:sz w:val="20"/>
+      </w:rPr>
+    </w:lvl>
+  </w:abstractNum>
+  <w:abstractNum w:abstractNumId="60" w15:restartNumberingAfterBreak="0">
     <w:nsid w:val="65146B18"/>
     <w:multiLevelType w:val="multilevel"/>
     <w:tmpl w:val="498856C8"/>
@@ -19320,7 +19941,7 @@
       </w:rPr>
     </w:lvl>
   </w:abstractNum>
-  <w:abstractNum w:abstractNumId="58" w15:restartNumberingAfterBreak="0">
+  <w:abstractNum w:abstractNumId="61" w15:restartNumberingAfterBreak="0">
     <w:nsid w:val="67C11968"/>
     <w:multiLevelType w:val="multilevel"/>
     <w:tmpl w:val="2E0614FA"/>
@@ -19469,7 +20090,7 @@
       </w:rPr>
     </w:lvl>
   </w:abstractNum>
-  <w:abstractNum w:abstractNumId="59" w15:restartNumberingAfterBreak="0">
+  <w:abstractNum w:abstractNumId="62" w15:restartNumberingAfterBreak="0">
     <w:nsid w:val="6ABD3292"/>
     <w:multiLevelType w:val="hybridMultilevel"/>
     <w:tmpl w:val="F5C40332"/>
@@ -19558,7 +20179,7 @@
       </w:pPr>
     </w:lvl>
   </w:abstractNum>
-  <w:abstractNum w:abstractNumId="60" w15:restartNumberingAfterBreak="0">
+  <w:abstractNum w:abstractNumId="63" w15:restartNumberingAfterBreak="0">
     <w:nsid w:val="6D6476B9"/>
     <w:multiLevelType w:val="multilevel"/>
     <w:tmpl w:val="100C0023"/>
@@ -19645,7 +20266,7 @@
       </w:pPr>
     </w:lvl>
   </w:abstractNum>
-  <w:abstractNum w:abstractNumId="61" w15:restartNumberingAfterBreak="0">
+  <w:abstractNum w:abstractNumId="64" w15:restartNumberingAfterBreak="0">
     <w:nsid w:val="70C03573"/>
     <w:multiLevelType w:val="multilevel"/>
     <w:tmpl w:val="100C0021"/>
@@ -19758,7 +20379,7 @@
       </w:rPr>
     </w:lvl>
   </w:abstractNum>
-  <w:abstractNum w:abstractNumId="62" w15:restartNumberingAfterBreak="0">
+  <w:abstractNum w:abstractNumId="65" w15:restartNumberingAfterBreak="0">
     <w:nsid w:val="712147C6"/>
     <w:multiLevelType w:val="multilevel"/>
     <w:tmpl w:val="498856C8"/>
@@ -19907,7 +20528,7 @@
       </w:rPr>
     </w:lvl>
   </w:abstractNum>
-  <w:abstractNum w:abstractNumId="63" w15:restartNumberingAfterBreak="0">
+  <w:abstractNum w:abstractNumId="66" w15:restartNumberingAfterBreak="0">
     <w:nsid w:val="74E659AB"/>
     <w:multiLevelType w:val="multilevel"/>
     <w:tmpl w:val="498856C8"/>
@@ -20056,7 +20677,7 @@
       </w:rPr>
     </w:lvl>
   </w:abstractNum>
-  <w:abstractNum w:abstractNumId="64" w15:restartNumberingAfterBreak="0">
+  <w:abstractNum w:abstractNumId="67" w15:restartNumberingAfterBreak="0">
     <w:nsid w:val="76B011F2"/>
     <w:multiLevelType w:val="multilevel"/>
     <w:tmpl w:val="498856C8"/>
@@ -20205,7 +20826,7 @@
       </w:rPr>
     </w:lvl>
   </w:abstractNum>
-  <w:abstractNum w:abstractNumId="65" w15:restartNumberingAfterBreak="0">
+  <w:abstractNum w:abstractNumId="68" w15:restartNumberingAfterBreak="0">
     <w:nsid w:val="79CD09A9"/>
     <w:multiLevelType w:val="multilevel"/>
     <w:tmpl w:val="100C0021"/>
@@ -20318,7 +20939,7 @@
       </w:rPr>
     </w:lvl>
   </w:abstractNum>
-  <w:abstractNum w:abstractNumId="66" w15:restartNumberingAfterBreak="0">
+  <w:abstractNum w:abstractNumId="69" w15:restartNumberingAfterBreak="0">
     <w:nsid w:val="7A55722C"/>
     <w:multiLevelType w:val="multilevel"/>
     <w:tmpl w:val="929CD5A6"/>
@@ -20467,7 +21088,7 @@
       </w:rPr>
     </w:lvl>
   </w:abstractNum>
-  <w:abstractNum w:abstractNumId="67" w15:restartNumberingAfterBreak="0">
+  <w:abstractNum w:abstractNumId="70" w15:restartNumberingAfterBreak="0">
     <w:nsid w:val="7A932842"/>
     <w:multiLevelType w:val="multilevel"/>
     <w:tmpl w:val="2E0614FA"/>
@@ -20616,7 +21237,7 @@
       </w:rPr>
     </w:lvl>
   </w:abstractNum>
-  <w:abstractNum w:abstractNumId="68" w15:restartNumberingAfterBreak="0">
+  <w:abstractNum w:abstractNumId="71" w15:restartNumberingAfterBreak="0">
     <w:nsid w:val="7B9A0F48"/>
     <w:multiLevelType w:val="multilevel"/>
     <w:tmpl w:val="498856C8"/>
@@ -20765,7 +21386,156 @@
       </w:rPr>
     </w:lvl>
   </w:abstractNum>
-  <w:abstractNum w:abstractNumId="69" w15:restartNumberingAfterBreak="0">
+  <w:abstractNum w:abstractNumId="72" w15:restartNumberingAfterBreak="0">
+    <w:nsid w:val="7D364CD3"/>
+    <w:multiLevelType w:val="multilevel"/>
+    <w:tmpl w:val="F6887B9C"/>
+    <w:lvl w:ilvl="0">
+      <w:start w:val="1"/>
+      <w:numFmt w:val="bullet"/>
+      <w:lvlText w:val=""/>
+      <w:lvlJc w:val="left"/>
+      <w:pPr>
+        <w:tabs>
+          <w:tab w:val="num" w:pos="720"/>
+        </w:tabs>
+        <w:ind w:left="720" w:hanging="360"/>
+      </w:pPr>
+      <w:rPr>
+        <w:rFonts w:ascii="Symbol" w:hAnsi="Symbol" w:hint="default"/>
+        <w:sz w:val="20"/>
+      </w:rPr>
+    </w:lvl>
+    <w:lvl w:ilvl="1" w:tentative="1">
+      <w:start w:val="1"/>
+      <w:numFmt w:val="bullet"/>
+      <w:lvlText w:val="o"/>
+      <w:lvlJc w:val="left"/>
+      <w:pPr>
+        <w:tabs>
+          <w:tab w:val="num" w:pos="1440"/>
+        </w:tabs>
+        <w:ind w:left="1440" w:hanging="360"/>
+      </w:pPr>
+      <w:rPr>
+        <w:rFonts w:ascii="Courier New" w:hAnsi="Courier New" w:hint="default"/>
+        <w:sz w:val="20"/>
+      </w:rPr>
+    </w:lvl>
+    <w:lvl w:ilvl="2" w:tentative="1">
+      <w:start w:val="1"/>
+      <w:numFmt w:val="bullet"/>
+      <w:lvlText w:val=""/>
+      <w:lvlJc w:val="left"/>
+      <w:pPr>
+        <w:tabs>
+          <w:tab w:val="num" w:pos="2160"/>
+        </w:tabs>
+        <w:ind w:left="2160" w:hanging="360"/>
+      </w:pPr>
+      <w:rPr>
+        <w:rFonts w:ascii="Wingdings" w:hAnsi="Wingdings" w:hint="default"/>
+        <w:sz w:val="20"/>
+      </w:rPr>
+    </w:lvl>
+    <w:lvl w:ilvl="3" w:tentative="1">
+      <w:start w:val="1"/>
+      <w:numFmt w:val="bullet"/>
+      <w:lvlText w:val=""/>
+      <w:lvlJc w:val="left"/>
+      <w:pPr>
+        <w:tabs>
+          <w:tab w:val="num" w:pos="2880"/>
+        </w:tabs>
+        <w:ind w:left="2880" w:hanging="360"/>
+      </w:pPr>
+      <w:rPr>
+        <w:rFonts w:ascii="Wingdings" w:hAnsi="Wingdings" w:hint="default"/>
+        <w:sz w:val="20"/>
+      </w:rPr>
+    </w:lvl>
+    <w:lvl w:ilvl="4" w:tentative="1">
+      <w:start w:val="1"/>
+      <w:numFmt w:val="bullet"/>
+      <w:lvlText w:val=""/>
+      <w:lvlJc w:val="left"/>
+      <w:pPr>
+        <w:tabs>
+          <w:tab w:val="num" w:pos="3600"/>
+        </w:tabs>
+        <w:ind w:left="3600" w:hanging="360"/>
+      </w:pPr>
+      <w:rPr>
+        <w:rFonts w:ascii="Wingdings" w:hAnsi="Wingdings" w:hint="default"/>
+        <w:sz w:val="20"/>
+      </w:rPr>
+    </w:lvl>
+    <w:lvl w:ilvl="5" w:tentative="1">
+      <w:start w:val="1"/>
+      <w:numFmt w:val="bullet"/>
+      <w:lvlText w:val=""/>
+      <w:lvlJc w:val="left"/>
+      <w:pPr>
+        <w:tabs>
+          <w:tab w:val="num" w:pos="4320"/>
+        </w:tabs>
+        <w:ind w:left="4320" w:hanging="360"/>
+      </w:pPr>
+      <w:rPr>
+        <w:rFonts w:ascii="Wingdings" w:hAnsi="Wingdings" w:hint="default"/>
+        <w:sz w:val="20"/>
+      </w:rPr>
+    </w:lvl>
+    <w:lvl w:ilvl="6" w:tentative="1">
+      <w:start w:val="1"/>
+      <w:numFmt w:val="bullet"/>
+      <w:lvlText w:val=""/>
+      <w:lvlJc w:val="left"/>
+      <w:pPr>
+        <w:tabs>
+          <w:tab w:val="num" w:pos="5040"/>
+        </w:tabs>
+        <w:ind w:left="5040" w:hanging="360"/>
+      </w:pPr>
+      <w:rPr>
+        <w:rFonts w:ascii="Wingdings" w:hAnsi="Wingdings" w:hint="default"/>
+        <w:sz w:val="20"/>
+      </w:rPr>
+    </w:lvl>
+    <w:lvl w:ilvl="7" w:tentative="1">
+      <w:start w:val="1"/>
+      <w:numFmt w:val="bullet"/>
+      <w:lvlText w:val=""/>
+      <w:lvlJc w:val="left"/>
+      <w:pPr>
+        <w:tabs>
+          <w:tab w:val="num" w:pos="5760"/>
+        </w:tabs>
+        <w:ind w:left="5760" w:hanging="360"/>
+      </w:pPr>
+      <w:rPr>
+        <w:rFonts w:ascii="Wingdings" w:hAnsi="Wingdings" w:hint="default"/>
+        <w:sz w:val="20"/>
+      </w:rPr>
+    </w:lvl>
+    <w:lvl w:ilvl="8" w:tentative="1">
+      <w:start w:val="1"/>
+      <w:numFmt w:val="bullet"/>
+      <w:lvlText w:val=""/>
+      <w:lvlJc w:val="left"/>
+      <w:pPr>
+        <w:tabs>
+          <w:tab w:val="num" w:pos="6480"/>
+        </w:tabs>
+        <w:ind w:left="6480" w:hanging="360"/>
+      </w:pPr>
+      <w:rPr>
+        <w:rFonts w:ascii="Wingdings" w:hAnsi="Wingdings" w:hint="default"/>
+        <w:sz w:val="20"/>
+      </w:rPr>
+    </w:lvl>
+  </w:abstractNum>
+  <w:abstractNum w:abstractNumId="73" w15:restartNumberingAfterBreak="0">
     <w:nsid w:val="7DE75C2A"/>
     <w:multiLevelType w:val="multilevel"/>
     <w:tmpl w:val="498856C8"/>
@@ -20914,7 +21684,7 @@
       </w:rPr>
     </w:lvl>
   </w:abstractNum>
-  <w:abstractNum w:abstractNumId="70" w15:restartNumberingAfterBreak="0">
+  <w:abstractNum w:abstractNumId="74" w15:restartNumberingAfterBreak="0">
     <w:nsid w:val="7E7F1C51"/>
     <w:multiLevelType w:val="multilevel"/>
     <w:tmpl w:val="100C0021"/>
@@ -21027,7 +21797,7 @@
       </w:rPr>
     </w:lvl>
   </w:abstractNum>
-  <w:abstractNum w:abstractNumId="71" w15:restartNumberingAfterBreak="0">
+  <w:abstractNum w:abstractNumId="75" w15:restartNumberingAfterBreak="0">
     <w:nsid w:val="7EA015BD"/>
     <w:multiLevelType w:val="multilevel"/>
     <w:tmpl w:val="37DA2AB4"/>
@@ -21186,10 +21956,10 @@
     <w:abstractNumId w:val="16"/>
   </w:num>
   <w:num w:numId="4" w16cid:durableId="1804425139">
-    <w:abstractNumId w:val="54"/>
+    <w:abstractNumId w:val="56"/>
   </w:num>
   <w:num w:numId="5" w16cid:durableId="2135827793">
-    <w:abstractNumId w:val="54"/>
+    <w:abstractNumId w:val="56"/>
   </w:num>
   <w:num w:numId="6" w16cid:durableId="229850817">
     <w:abstractNumId w:val="16"/>
@@ -21204,46 +21974,46 @@
     <w:abstractNumId w:val="16"/>
   </w:num>
   <w:num w:numId="10" w16cid:durableId="1076903020">
-    <w:abstractNumId w:val="54"/>
+    <w:abstractNumId w:val="56"/>
   </w:num>
   <w:num w:numId="11" w16cid:durableId="1348025171">
     <w:abstractNumId w:val="16"/>
   </w:num>
   <w:num w:numId="12" w16cid:durableId="1769621683">
+    <w:abstractNumId w:val="30"/>
+  </w:num>
+  <w:num w:numId="13" w16cid:durableId="1504470965">
     <w:abstractNumId w:val="29"/>
   </w:num>
-  <w:num w:numId="13" w16cid:durableId="1504470965">
-    <w:abstractNumId w:val="28"/>
-  </w:num>
   <w:num w:numId="14" w16cid:durableId="789937618">
-    <w:abstractNumId w:val="25"/>
+    <w:abstractNumId w:val="26"/>
   </w:num>
   <w:num w:numId="15" w16cid:durableId="38286775">
     <w:abstractNumId w:val="19"/>
   </w:num>
   <w:num w:numId="16" w16cid:durableId="148713960">
-    <w:abstractNumId w:val="50"/>
+    <w:abstractNumId w:val="52"/>
   </w:num>
   <w:num w:numId="17" w16cid:durableId="365764552">
-    <w:abstractNumId w:val="40"/>
+    <w:abstractNumId w:val="41"/>
   </w:num>
   <w:num w:numId="18" w16cid:durableId="951787625">
-    <w:abstractNumId w:val="70"/>
+    <w:abstractNumId w:val="74"/>
   </w:num>
   <w:num w:numId="19" w16cid:durableId="1098406518">
-    <w:abstractNumId w:val="61"/>
+    <w:abstractNumId w:val="64"/>
   </w:num>
   <w:num w:numId="20" w16cid:durableId="1298682454">
     <w:abstractNumId w:val="10"/>
   </w:num>
   <w:num w:numId="21" w16cid:durableId="1302617761">
-    <w:abstractNumId w:val="56"/>
+    <w:abstractNumId w:val="58"/>
   </w:num>
   <w:num w:numId="22" w16cid:durableId="223026640">
-    <w:abstractNumId w:val="36"/>
+    <w:abstractNumId w:val="37"/>
   </w:num>
   <w:num w:numId="23" w16cid:durableId="1871723282">
-    <w:abstractNumId w:val="34"/>
+    <w:abstractNumId w:val="35"/>
   </w:num>
   <w:num w:numId="24" w16cid:durableId="1931429856">
     <w:abstractNumId w:val="14"/>
@@ -21255,19 +22025,19 @@
     <w:abstractNumId w:val="12"/>
   </w:num>
   <w:num w:numId="27" w16cid:durableId="249504807">
-    <w:abstractNumId w:val="48"/>
+    <w:abstractNumId w:val="50"/>
   </w:num>
   <w:num w:numId="28" w16cid:durableId="1399594520">
-    <w:abstractNumId w:val="52"/>
+    <w:abstractNumId w:val="54"/>
   </w:num>
   <w:num w:numId="29" w16cid:durableId="2077629789">
-    <w:abstractNumId w:val="44"/>
+    <w:abstractNumId w:val="46"/>
   </w:num>
   <w:num w:numId="30" w16cid:durableId="1426071165">
-    <w:abstractNumId w:val="47"/>
+    <w:abstractNumId w:val="49"/>
   </w:num>
   <w:num w:numId="31" w16cid:durableId="1921987872">
-    <w:abstractNumId w:val="60"/>
+    <w:abstractNumId w:val="63"/>
   </w:num>
   <w:num w:numId="32" w16cid:durableId="1032152056">
     <w:abstractNumId w:val="8"/>
@@ -21300,118 +22070,130 @@
     <w:abstractNumId w:val="4"/>
   </w:num>
   <w:num w:numId="42" w16cid:durableId="1563373676">
-    <w:abstractNumId w:val="43"/>
+    <w:abstractNumId w:val="44"/>
   </w:num>
   <w:num w:numId="43" w16cid:durableId="327515131">
-    <w:abstractNumId w:val="35"/>
+    <w:abstractNumId w:val="36"/>
   </w:num>
   <w:num w:numId="44" w16cid:durableId="2063215378">
-    <w:abstractNumId w:val="65"/>
+    <w:abstractNumId w:val="68"/>
   </w:num>
   <w:num w:numId="45" w16cid:durableId="1971201546">
     <w:abstractNumId w:val="15"/>
   </w:num>
   <w:num w:numId="46" w16cid:durableId="1863009974">
-    <w:abstractNumId w:val="31"/>
+    <w:abstractNumId w:val="32"/>
   </w:num>
   <w:num w:numId="47" w16cid:durableId="77295104">
-    <w:abstractNumId w:val="51"/>
+    <w:abstractNumId w:val="53"/>
   </w:num>
   <w:num w:numId="48" w16cid:durableId="627735601">
-    <w:abstractNumId w:val="38"/>
+    <w:abstractNumId w:val="39"/>
   </w:num>
   <w:num w:numId="49" w16cid:durableId="1443766337">
     <w:abstractNumId w:val="18"/>
   </w:num>
   <w:num w:numId="50" w16cid:durableId="362247168">
-    <w:abstractNumId w:val="55"/>
+    <w:abstractNumId w:val="57"/>
   </w:num>
   <w:num w:numId="51" w16cid:durableId="2032412601">
-    <w:abstractNumId w:val="24"/>
+    <w:abstractNumId w:val="25"/>
   </w:num>
   <w:num w:numId="52" w16cid:durableId="213391013">
-    <w:abstractNumId w:val="59"/>
+    <w:abstractNumId w:val="62"/>
   </w:num>
   <w:num w:numId="53" w16cid:durableId="757561469">
     <w:abstractNumId w:val="20"/>
   </w:num>
   <w:num w:numId="54" w16cid:durableId="2009404848">
-    <w:abstractNumId w:val="26"/>
+    <w:abstractNumId w:val="27"/>
   </w:num>
   <w:num w:numId="55" w16cid:durableId="1717777780">
-    <w:abstractNumId w:val="30"/>
+    <w:abstractNumId w:val="31"/>
   </w:num>
   <w:num w:numId="56" w16cid:durableId="878206449">
-    <w:abstractNumId w:val="42"/>
+    <w:abstractNumId w:val="43"/>
   </w:num>
   <w:num w:numId="57" w16cid:durableId="1499543278">
-    <w:abstractNumId w:val="32"/>
+    <w:abstractNumId w:val="33"/>
   </w:num>
   <w:num w:numId="58" w16cid:durableId="1471315897">
-    <w:abstractNumId w:val="71"/>
+    <w:abstractNumId w:val="75"/>
   </w:num>
   <w:num w:numId="59" w16cid:durableId="1544516130">
-    <w:abstractNumId w:val="37"/>
+    <w:abstractNumId w:val="38"/>
   </w:num>
   <w:num w:numId="60" w16cid:durableId="608707281">
     <w:abstractNumId w:val="13"/>
   </w:num>
   <w:num w:numId="61" w16cid:durableId="1206866842">
-    <w:abstractNumId w:val="64"/>
+    <w:abstractNumId w:val="67"/>
   </w:num>
   <w:num w:numId="62" w16cid:durableId="1785953833">
+    <w:abstractNumId w:val="69"/>
+  </w:num>
+  <w:num w:numId="63" w16cid:durableId="773329484">
+    <w:abstractNumId w:val="55"/>
+  </w:num>
+  <w:num w:numId="64" w16cid:durableId="92096329">
+    <w:abstractNumId w:val="70"/>
+  </w:num>
+  <w:num w:numId="65" w16cid:durableId="1605304322">
+    <w:abstractNumId w:val="47"/>
+  </w:num>
+  <w:num w:numId="66" w16cid:durableId="1690253699">
+    <w:abstractNumId w:val="61"/>
+  </w:num>
+  <w:num w:numId="67" w16cid:durableId="1732584002">
+    <w:abstractNumId w:val="71"/>
+  </w:num>
+  <w:num w:numId="68" w16cid:durableId="1272199647">
+    <w:abstractNumId w:val="60"/>
+  </w:num>
+  <w:num w:numId="69" w16cid:durableId="820005817">
     <w:abstractNumId w:val="66"/>
   </w:num>
-  <w:num w:numId="63" w16cid:durableId="773329484">
-    <w:abstractNumId w:val="53"/>
-  </w:num>
-  <w:num w:numId="64" w16cid:durableId="92096329">
-    <w:abstractNumId w:val="67"/>
-  </w:num>
-  <w:num w:numId="65" w16cid:durableId="1605304322">
-    <w:abstractNumId w:val="45"/>
-  </w:num>
-  <w:num w:numId="66" w16cid:durableId="1690253699">
-    <w:abstractNumId w:val="58"/>
-  </w:num>
-  <w:num w:numId="67" w16cid:durableId="1732584002">
-    <w:abstractNumId w:val="68"/>
-  </w:num>
-  <w:num w:numId="68" w16cid:durableId="1272199647">
-    <w:abstractNumId w:val="57"/>
-  </w:num>
-  <w:num w:numId="69" w16cid:durableId="820005817">
-    <w:abstractNumId w:val="63"/>
-  </w:num>
   <w:num w:numId="70" w16cid:durableId="673873435">
-    <w:abstractNumId w:val="62"/>
+    <w:abstractNumId w:val="65"/>
   </w:num>
   <w:num w:numId="71" w16cid:durableId="1632202382">
-    <w:abstractNumId w:val="23"/>
+    <w:abstractNumId w:val="24"/>
   </w:num>
   <w:num w:numId="72" w16cid:durableId="449130457">
-    <w:abstractNumId w:val="39"/>
+    <w:abstractNumId w:val="40"/>
   </w:num>
   <w:num w:numId="73" w16cid:durableId="301738932">
-    <w:abstractNumId w:val="49"/>
+    <w:abstractNumId w:val="51"/>
   </w:num>
   <w:num w:numId="74" w16cid:durableId="97677194">
-    <w:abstractNumId w:val="69"/>
+    <w:abstractNumId w:val="73"/>
   </w:num>
   <w:num w:numId="75" w16cid:durableId="1419792947">
-    <w:abstractNumId w:val="46"/>
+    <w:abstractNumId w:val="48"/>
   </w:num>
   <w:num w:numId="76" w16cid:durableId="774061277">
-    <w:abstractNumId w:val="33"/>
+    <w:abstractNumId w:val="34"/>
   </w:num>
   <w:num w:numId="77" w16cid:durableId="648898320">
-    <w:abstractNumId w:val="27"/>
+    <w:abstractNumId w:val="28"/>
   </w:num>
   <w:num w:numId="78" w16cid:durableId="660087031">
     <w:abstractNumId w:val="17"/>
   </w:num>
   <w:num w:numId="79" w16cid:durableId="1116018605">
-    <w:abstractNumId w:val="41"/>
+    <w:abstractNumId w:val="42"/>
+  </w:num>
+  <w:num w:numId="80" w16cid:durableId="28452835">
+    <w:abstractNumId w:val="45"/>
+  </w:num>
+  <w:num w:numId="81" w16cid:durableId="1372219582">
+    <w:abstractNumId w:val="59"/>
+  </w:num>
+  <w:num w:numId="82" w16cid:durableId="871575424">
+    <w:abstractNumId w:val="23"/>
+  </w:num>
+  <w:num w:numId="83" w16cid:durableId="1019813269">
+    <w:abstractNumId w:val="72"/>
   </w:num>
   <w:numIdMacAtCleanup w:val="4"/>
 </w:numbering>
@@ -21722,6 +22504,7 @@
     <w:name w:val="heading 1"/>
     <w:basedOn w:val="Normal"/>
     <w:next w:val="Corpsdetexte"/>
+    <w:link w:val="Titre1Car"/>
     <w:autoRedefine/>
     <w:qFormat/>
     <w:rsid w:val="00AA4393"/>
@@ -21920,7 +22703,6 @@
   <w:style w:type="character" w:default="1" w:styleId="Policepardfaut">
     <w:name w:val="Default Paragraph Font"/>
     <w:uiPriority w:val="1"/>
-    <w:semiHidden/>
     <w:unhideWhenUsed/>
   </w:style>
   <w:style w:type="table" w:default="1" w:styleId="TableauNormal">
@@ -22561,6 +23343,21 @@
       <w:szCs w:val="24"/>
     </w:rPr>
   </w:style>
+  <w:style w:type="character" w:customStyle="1" w:styleId="Titre1Car">
+    <w:name w:val="Titre 1 Car"/>
+    <w:basedOn w:val="Policepardfaut"/>
+    <w:link w:val="Titre1"/>
+    <w:rsid w:val="00150AE0"/>
+    <w:rPr>
+      <w:rFonts w:asciiTheme="majorHAnsi" w:hAnsiTheme="majorHAnsi" w:cs="Arial"/>
+      <w:b/>
+      <w:bCs/>
+      <w:caps/>
+      <w:kern w:val="32"/>
+      <w:sz w:val="32"/>
+      <w:szCs w:val="32"/>
+    </w:rPr>
+  </w:style>
 </w:styles>
 </file>
 
@@ -22851,12 +23648,9 @@
 </file>
 
 <file path=customXml/item1.xml><?xml version="1.0" encoding="utf-8"?>
-<?mso-contentType ?>
-<FormTemplates xmlns="http://schemas.microsoft.com/sharepoint/v3/contenttype/forms">
-  <Display>DocumentLibraryForm</Display>
-  <Edit>DocumentLibraryForm</Edit>
-  <New>DocumentLibraryForm</New>
-</FormTemplates>
+<p:properties xmlns:p="http://schemas.microsoft.com/office/2006/metadata/properties" xmlns:xsi="http://www.w3.org/2001/XMLSchema-instance" xmlns:pc="http://schemas.microsoft.com/office/infopath/2007/PartnerControls">
+  <documentManagement/>
+</p:properties>
 </file>
 
 <file path=customXml/item2.xml><?xml version="1.0" encoding="utf-8"?>
@@ -23022,9 +23816,12 @@
 </file>
 
 <file path=customXml/item3.xml><?xml version="1.0" encoding="utf-8"?>
-<p:properties xmlns:p="http://schemas.microsoft.com/office/2006/metadata/properties" xmlns:xsi="http://www.w3.org/2001/XMLSchema-instance" xmlns:pc="http://schemas.microsoft.com/office/infopath/2007/PartnerControls">
-  <documentManagement/>
-</p:properties>
+<?mso-contentType ?>
+<FormTemplates xmlns="http://schemas.microsoft.com/sharepoint/v3/contenttype/forms">
+  <Display>DocumentLibraryForm</Display>
+  <Edit>DocumentLibraryForm</Edit>
+  <New>DocumentLibraryForm</New>
+</FormTemplates>
 </file>
 
 <file path=customXml/item4.xml><?xml version="1.0" encoding="utf-8"?>
@@ -23032,9 +23829,10 @@
 </file>
 
 <file path=customXml/itemProps1.xml><?xml version="1.0" encoding="utf-8"?>
-<ds:datastoreItem xmlns:ds="http://schemas.openxmlformats.org/officeDocument/2006/customXml" ds:itemID="{6C3F7A66-EDE3-46FD-83EB-3C265E5D2669}">
+<ds:datastoreItem xmlns:ds="http://schemas.openxmlformats.org/officeDocument/2006/customXml" ds:itemID="{2319CDB8-A2CD-412D-8359-13E6B4DF1FF4}">
   <ds:schemaRefs>
-    <ds:schemaRef ds:uri="http://schemas.microsoft.com/sharepoint/v3/contenttype/forms"/>
+    <ds:schemaRef ds:uri="http://schemas.microsoft.com/office/2006/metadata/properties"/>
+    <ds:schemaRef ds:uri="http://schemas.microsoft.com/office/infopath/2007/PartnerControls"/>
   </ds:schemaRefs>
 </ds:datastoreItem>
 </file>
@@ -23058,10 +23856,9 @@
 </file>
 
 <file path=customXml/itemProps3.xml><?xml version="1.0" encoding="utf-8"?>
-<ds:datastoreItem xmlns:ds="http://schemas.openxmlformats.org/officeDocument/2006/customXml" ds:itemID="{2319CDB8-A2CD-412D-8359-13E6B4DF1FF4}">
+<ds:datastoreItem xmlns:ds="http://schemas.openxmlformats.org/officeDocument/2006/customXml" ds:itemID="{6C3F7A66-EDE3-46FD-83EB-3C265E5D2669}">
   <ds:schemaRefs>
-    <ds:schemaRef ds:uri="http://schemas.microsoft.com/office/2006/metadata/properties"/>
-    <ds:schemaRef ds:uri="http://schemas.microsoft.com/office/infopath/2007/PartnerControls"/>
+    <ds:schemaRef ds:uri="http://schemas.microsoft.com/sharepoint/v3/contenttype/forms"/>
   </ds:schemaRefs>
 </ds:datastoreItem>
 </file>

</xml_diff>